<commit_message>
Added a new How To Play Form, added some more comments
</commit_message>
<xml_diff>
--- a/ProjectRPG/ProjectRPG_Journal.docx
+++ b/ProjectRPG/ProjectRPG_Journal.docx
@@ -270,6 +270,19 @@
     </w:p>
     <w:p>
       <w:pPr>
+        <w:pBdr>
+          <w:bottom w:val="single" w:sz="4" w:space="1" w:color="auto"/>
+        </w:pBdr>
+        <w:rPr>
+          <w:rFonts w:ascii="Times New Roman" w:hAnsi="Times New Roman" w:cs="Times New Roman"/>
+          <w:b/>
+          <w:sz w:val="24"/>
+          <w:szCs w:val="24"/>
+        </w:rPr>
+      </w:pPr>
+    </w:p>
+    <w:p>
+      <w:pPr>
         <w:rPr>
           <w:rFonts w:ascii="Times New Roman" w:hAnsi="Times New Roman" w:cs="Times New Roman"/>
           <w:b/>
@@ -609,6 +622,7 @@
           <w:sz w:val="24"/>
           <w:szCs w:val="24"/>
         </w:rPr>
+        <w:lastRenderedPageBreak/>
         <w:t>November 20, 2017</w:t>
       </w:r>
     </w:p>
@@ -652,7 +666,6 @@
           <w:sz w:val="24"/>
           <w:szCs w:val="24"/>
         </w:rPr>
-        <w:lastRenderedPageBreak/>
         <w:t>-Updated Enemy Class</w:t>
       </w:r>
       <w:r>
@@ -753,6 +766,23 @@
           <w:szCs w:val="24"/>
         </w:rPr>
       </w:pPr>
+      <w:r>
+        <w:rPr>
+          <w:rFonts w:ascii="Times New Roman" w:hAnsi="Times New Roman" w:cs="Times New Roman"/>
+          <w:sz w:val="24"/>
+          <w:szCs w:val="24"/>
+        </w:rPr>
+        <w:t>https://stackoverflow.com/questions/898307/how-do-i-automatically-scroll-to-the-bottom-of-a-multiline-text-box</w:t>
+      </w:r>
+    </w:p>
+    <w:p>
+      <w:pPr>
+        <w:rPr>
+          <w:rFonts w:ascii="Times New Roman" w:hAnsi="Times New Roman" w:cs="Times New Roman"/>
+          <w:sz w:val="24"/>
+          <w:szCs w:val="24"/>
+        </w:rPr>
+      </w:pPr>
     </w:p>
     <w:p>
       <w:pPr>
@@ -835,6 +865,16 @@
           <w:szCs w:val="24"/>
         </w:rPr>
       </w:pPr>
+    </w:p>
+    <w:p>
+      <w:pPr>
+        <w:rPr>
+          <w:rFonts w:ascii="Times New Roman" w:hAnsi="Times New Roman" w:cs="Times New Roman"/>
+          <w:b/>
+          <w:sz w:val="24"/>
+          <w:szCs w:val="24"/>
+        </w:rPr>
+      </w:pPr>
       <w:r>
         <w:rPr>
           <w:rFonts w:ascii="Times New Roman" w:hAnsi="Times New Roman" w:cs="Times New Roman"/>
@@ -935,6 +975,16 @@
           <w:szCs w:val="24"/>
         </w:rPr>
       </w:pPr>
+    </w:p>
+    <w:p>
+      <w:pPr>
+        <w:rPr>
+          <w:rFonts w:ascii="Times New Roman" w:hAnsi="Times New Roman" w:cs="Times New Roman"/>
+          <w:b/>
+          <w:sz w:val="24"/>
+          <w:szCs w:val="24"/>
+        </w:rPr>
+      </w:pPr>
       <w:r>
         <w:rPr>
           <w:rFonts w:ascii="Times New Roman" w:hAnsi="Times New Roman" w:cs="Times New Roman"/>
@@ -981,6 +1031,16 @@
           <w:szCs w:val="24"/>
         </w:rPr>
       </w:pPr>
+    </w:p>
+    <w:p>
+      <w:pPr>
+        <w:rPr>
+          <w:rFonts w:ascii="Times New Roman" w:hAnsi="Times New Roman" w:cs="Times New Roman"/>
+          <w:b/>
+          <w:sz w:val="24"/>
+          <w:szCs w:val="24"/>
+        </w:rPr>
+      </w:pPr>
       <w:r>
         <w:rPr>
           <w:rFonts w:ascii="Times New Roman" w:hAnsi="Times New Roman" w:cs="Times New Roman"/>
@@ -1086,13 +1146,44 @@
           <w:szCs w:val="24"/>
         </w:rPr>
       </w:pPr>
-      <w:r>
-        <w:rPr>
-          <w:rFonts w:ascii="Times New Roman" w:hAnsi="Times New Roman" w:cs="Times New Roman"/>
-          <w:b/>
-          <w:sz w:val="24"/>
-          <w:szCs w:val="24"/>
-        </w:rPr>
+    </w:p>
+    <w:p>
+      <w:pPr>
+        <w:rPr>
+          <w:rFonts w:ascii="Times New Roman" w:hAnsi="Times New Roman" w:cs="Times New Roman"/>
+          <w:b/>
+          <w:sz w:val="24"/>
+          <w:szCs w:val="24"/>
+        </w:rPr>
+      </w:pPr>
+    </w:p>
+    <w:p>
+      <w:pPr>
+        <w:rPr>
+          <w:rFonts w:ascii="Times New Roman" w:hAnsi="Times New Roman" w:cs="Times New Roman"/>
+          <w:b/>
+          <w:sz w:val="24"/>
+          <w:szCs w:val="24"/>
+        </w:rPr>
+      </w:pPr>
+    </w:p>
+    <w:p>
+      <w:pPr>
+        <w:rPr>
+          <w:rFonts w:ascii="Times New Roman" w:hAnsi="Times New Roman" w:cs="Times New Roman"/>
+          <w:b/>
+          <w:sz w:val="24"/>
+          <w:szCs w:val="24"/>
+        </w:rPr>
+      </w:pPr>
+      <w:r>
+        <w:rPr>
+          <w:rFonts w:ascii="Times New Roman" w:hAnsi="Times New Roman" w:cs="Times New Roman"/>
+          <w:b/>
+          <w:sz w:val="24"/>
+          <w:szCs w:val="24"/>
+        </w:rPr>
+        <w:lastRenderedPageBreak/>
         <w:t>December 3, 2017</w:t>
       </w:r>
     </w:p>
@@ -1253,7 +1344,6 @@
           <w:sz w:val="24"/>
           <w:szCs w:val="24"/>
         </w:rPr>
-        <w:lastRenderedPageBreak/>
         <w:t>December 4, 2017</w:t>
       </w:r>
     </w:p>
@@ -1688,23 +1778,14 @@
           <w:szCs w:val="24"/>
         </w:rPr>
       </w:pPr>
-    </w:p>
-    <w:p>
-      <w:pPr>
-        <w:rPr>
-          <w:rFonts w:ascii="Times New Roman" w:hAnsi="Times New Roman" w:cs="Times New Roman"/>
-          <w:b/>
-          <w:sz w:val="24"/>
-          <w:szCs w:val="24"/>
-        </w:rPr>
-      </w:pPr>
-      <w:r>
-        <w:rPr>
-          <w:rFonts w:ascii="Times New Roman" w:hAnsi="Times New Roman" w:cs="Times New Roman"/>
-          <w:b/>
-          <w:sz w:val="24"/>
-          <w:szCs w:val="24"/>
-        </w:rPr>
+      <w:r>
+        <w:rPr>
+          <w:rFonts w:ascii="Times New Roman" w:hAnsi="Times New Roman" w:cs="Times New Roman"/>
+          <w:b/>
+          <w:sz w:val="24"/>
+          <w:szCs w:val="24"/>
+        </w:rPr>
+        <w:lastRenderedPageBreak/>
         <w:t>December 6, 2017</w:t>
       </w:r>
     </w:p>
@@ -1845,7 +1926,6 @@
           <w:sz w:val="24"/>
           <w:szCs w:val="24"/>
         </w:rPr>
-        <w:lastRenderedPageBreak/>
         <w:t xml:space="preserve">-Added </w:t>
       </w:r>
       <w:proofErr w:type="spellStart"/>
@@ -2246,27 +2326,19 @@
       <w:pPr>
         <w:rPr>
           <w:rFonts w:ascii="Times New Roman" w:hAnsi="Times New Roman" w:cs="Times New Roman"/>
-          <w:sz w:val="24"/>
-          <w:szCs w:val="24"/>
-        </w:rPr>
-      </w:pPr>
-    </w:p>
-    <w:p>
-      <w:pPr>
-        <w:rPr>
-          <w:rFonts w:ascii="Times New Roman" w:hAnsi="Times New Roman" w:cs="Times New Roman"/>
-          <w:b/>
-          <w:sz w:val="24"/>
-          <w:szCs w:val="24"/>
-        </w:rPr>
-      </w:pPr>
-      <w:r>
-        <w:rPr>
-          <w:rFonts w:ascii="Times New Roman" w:hAnsi="Times New Roman" w:cs="Times New Roman"/>
-          <w:b/>
-          <w:sz w:val="24"/>
-          <w:szCs w:val="24"/>
-        </w:rPr>
+          <w:b/>
+          <w:sz w:val="24"/>
+          <w:szCs w:val="24"/>
+        </w:rPr>
+      </w:pPr>
+      <w:r>
+        <w:rPr>
+          <w:rFonts w:ascii="Times New Roman" w:hAnsi="Times New Roman" w:cs="Times New Roman"/>
+          <w:b/>
+          <w:sz w:val="24"/>
+          <w:szCs w:val="24"/>
+        </w:rPr>
+        <w:lastRenderedPageBreak/>
         <w:t>December 9, 2017</w:t>
       </w:r>
     </w:p>
@@ -2370,7 +2442,6 @@
           <w:sz w:val="24"/>
           <w:szCs w:val="24"/>
         </w:rPr>
-        <w:lastRenderedPageBreak/>
         <w:tab/>
         <w:t>-There were cases where a failed Retreat would do damage but not update the player’s health bar.</w:t>
       </w:r>
@@ -2424,6 +2495,85 @@
           <w:szCs w:val="24"/>
         </w:rPr>
         <w:t>-Move some lines of code for better readability</w:t>
+      </w:r>
+    </w:p>
+    <w:p>
+      <w:pPr>
+        <w:rPr>
+          <w:rFonts w:ascii="Times New Roman" w:hAnsi="Times New Roman" w:cs="Times New Roman"/>
+          <w:sz w:val="24"/>
+          <w:szCs w:val="24"/>
+        </w:rPr>
+      </w:pPr>
+      <w:r>
+        <w:rPr>
+          <w:rFonts w:ascii="Times New Roman" w:hAnsi="Times New Roman" w:cs="Times New Roman"/>
+          <w:sz w:val="24"/>
+          <w:szCs w:val="24"/>
+        </w:rPr>
+        <w:t>-Created and Added New Main Menu Background and Buttons</w:t>
+      </w:r>
+    </w:p>
+    <w:p>
+      <w:pPr>
+        <w:rPr>
+          <w:rFonts w:ascii="Times New Roman" w:hAnsi="Times New Roman" w:cs="Times New Roman"/>
+          <w:sz w:val="24"/>
+          <w:szCs w:val="24"/>
+        </w:rPr>
+      </w:pPr>
+    </w:p>
+    <w:p>
+      <w:pPr>
+        <w:rPr>
+          <w:rFonts w:ascii="Times New Roman" w:hAnsi="Times New Roman" w:cs="Times New Roman"/>
+          <w:b/>
+          <w:sz w:val="24"/>
+          <w:szCs w:val="24"/>
+        </w:rPr>
+      </w:pPr>
+      <w:r>
+        <w:rPr>
+          <w:rFonts w:ascii="Times New Roman" w:hAnsi="Times New Roman" w:cs="Times New Roman"/>
+          <w:b/>
+          <w:sz w:val="24"/>
+          <w:szCs w:val="24"/>
+        </w:rPr>
+        <w:t>December 10, 2017</w:t>
+      </w:r>
+    </w:p>
+    <w:p>
+      <w:pPr>
+        <w:rPr>
+          <w:rFonts w:ascii="Times New Roman" w:hAnsi="Times New Roman" w:cs="Times New Roman"/>
+          <w:sz w:val="24"/>
+          <w:szCs w:val="24"/>
+        </w:rPr>
+      </w:pPr>
+      <w:r>
+        <w:rPr>
+          <w:rFonts w:ascii="Times New Roman" w:hAnsi="Times New Roman" w:cs="Times New Roman"/>
+          <w:sz w:val="24"/>
+          <w:szCs w:val="24"/>
+        </w:rPr>
+        <w:t>-Added New Menu Background sources to the project</w:t>
+      </w:r>
+    </w:p>
+    <w:p>
+      <w:pPr>
+        <w:rPr>
+          <w:rFonts w:ascii="Times New Roman" w:hAnsi="Times New Roman" w:cs="Times New Roman"/>
+          <w:sz w:val="24"/>
+          <w:szCs w:val="24"/>
+        </w:rPr>
+      </w:pPr>
+      <w:r>
+        <w:rPr>
+          <w:rFonts w:ascii="Times New Roman" w:hAnsi="Times New Roman" w:cs="Times New Roman"/>
+          <w:sz w:val="24"/>
+          <w:szCs w:val="24"/>
+        </w:rPr>
+        <w:t>-Added a New How To Play Menu</w:t>
       </w:r>
       <w:bookmarkStart w:id="0" w:name="_GoBack"/>
       <w:bookmarkEnd w:id="0"/>

</xml_diff>

<commit_message>
Added Reame.txt and Updated Journal
</commit_message>
<xml_diff>
--- a/ProjectRPG/ProjectRPG_Journal.docx
+++ b/ProjectRPG/ProjectRPG_Journal.docx
@@ -123,6 +123,7 @@
     <w:p>
       <w:pPr>
         <w:rPr>
+          <w:rStyle w:val="Hyperlink"/>
           <w:rFonts w:ascii="Times New Roman" w:hAnsi="Times New Roman" w:cs="Times New Roman"/>
         </w:rPr>
       </w:pPr>
@@ -140,12 +141,6 @@
         <w:t>ProjectRPG</w:t>
       </w:r>
       <w:proofErr w:type="spellEnd"/>
-      <w:r>
-        <w:rPr>
-          <w:rFonts w:ascii="Times New Roman" w:hAnsi="Times New Roman" w:cs="Times New Roman"/>
-        </w:rPr>
-        <w:t xml:space="preserve"> (Commit Log)</w:t>
-      </w:r>
       <w:r>
         <w:rPr>
           <w:rFonts w:ascii="Times New Roman" w:hAnsi="Times New Roman" w:cs="Times New Roman"/>
@@ -172,6 +167,42 @@
         <w:rPr>
           <w:rFonts w:ascii="Times New Roman" w:hAnsi="Times New Roman" w:cs="Times New Roman"/>
         </w:rPr>
+        <w:t xml:space="preserve">GitHub Commits: </w:t>
+      </w:r>
+      <w:hyperlink r:id="rId6" w:history="1">
+        <w:r>
+          <w:rPr>
+            <w:rStyle w:val="Hyperlink"/>
+            <w:rFonts w:ascii="Times New Roman" w:hAnsi="Times New Roman" w:cs="Times New Roman"/>
+          </w:rPr>
+          <w:t>https://github.com/NH4wK/ProjectRPG/com</w:t>
+        </w:r>
+        <w:r>
+          <w:rPr>
+            <w:rStyle w:val="Hyperlink"/>
+            <w:rFonts w:ascii="Times New Roman" w:hAnsi="Times New Roman" w:cs="Times New Roman"/>
+          </w:rPr>
+          <w:t>m</w:t>
+        </w:r>
+        <w:r>
+          <w:rPr>
+            <w:rStyle w:val="Hyperlink"/>
+            <w:rFonts w:ascii="Times New Roman" w:hAnsi="Times New Roman" w:cs="Times New Roman"/>
+          </w:rPr>
+          <w:t>its/master</w:t>
+        </w:r>
+      </w:hyperlink>
+    </w:p>
+    <w:p>
+      <w:pPr>
+        <w:rPr>
+          <w:rFonts w:ascii="Times New Roman" w:hAnsi="Times New Roman" w:cs="Times New Roman"/>
+        </w:rPr>
+      </w:pPr>
+      <w:r>
+        <w:rPr>
+          <w:rFonts w:ascii="Times New Roman" w:hAnsi="Times New Roman" w:cs="Times New Roman"/>
+        </w:rPr>
         <w:t xml:space="preserve">-Look at </w:t>
       </w:r>
       <w:r>
@@ -231,7 +262,7 @@
         </w:rPr>
         <w:t xml:space="preserve">: </w:t>
       </w:r>
-      <w:hyperlink r:id="rId6" w:history="1">
+      <w:hyperlink r:id="rId7" w:history="1">
         <w:r>
           <w:rPr>
             <w:rStyle w:val="Hyperlink"/>
@@ -251,22 +282,22 @@
         <w:rPr>
           <w:rFonts w:ascii="Times New Roman" w:hAnsi="Times New Roman" w:cs="Times New Roman"/>
         </w:rPr>
-        <w:t xml:space="preserve">-My </w:t>
-      </w:r>
-      <w:proofErr w:type="spellStart"/>
-      <w:r>
-        <w:rPr>
-          <w:rFonts w:ascii="Times New Roman" w:hAnsi="Times New Roman" w:cs="Times New Roman"/>
-        </w:rPr>
-        <w:t>Github</w:t>
-      </w:r>
-      <w:proofErr w:type="spellEnd"/>
-      <w:r>
-        <w:rPr>
-          <w:rFonts w:ascii="Times New Roman" w:hAnsi="Times New Roman" w:cs="Times New Roman"/>
-        </w:rPr>
-        <w:t xml:space="preserve"> Wiki has details about my game mechanics.</w:t>
-      </w:r>
+        <w:t>-My Git</w:t>
+      </w:r>
+      <w:r>
+        <w:rPr>
+          <w:rFonts w:ascii="Times New Roman" w:hAnsi="Times New Roman" w:cs="Times New Roman"/>
+        </w:rPr>
+        <w:t>H</w:t>
+      </w:r>
+      <w:r>
+        <w:rPr>
+          <w:rFonts w:ascii="Times New Roman" w:hAnsi="Times New Roman" w:cs="Times New Roman"/>
+        </w:rPr>
+        <w:t>ub Wiki has details about my game mechanics.</w:t>
+      </w:r>
+      <w:bookmarkStart w:id="0" w:name="_GoBack"/>
+      <w:bookmarkEnd w:id="0"/>
     </w:p>
     <w:p>
       <w:pPr>
@@ -746,7 +777,7 @@
           <w:szCs w:val="24"/>
         </w:rPr>
       </w:pPr>
-      <w:hyperlink r:id="rId7" w:history="1">
+      <w:hyperlink r:id="rId8" w:history="1">
         <w:r>
           <w:rPr>
             <w:rStyle w:val="Hyperlink"/>
@@ -1316,7 +1347,7 @@
           <w:szCs w:val="24"/>
         </w:rPr>
       </w:pPr>
-      <w:hyperlink r:id="rId8" w:history="1">
+      <w:hyperlink r:id="rId9" w:history="1">
         <w:r>
           <w:rPr>
             <w:rStyle w:val="Hyperlink"/>
@@ -1757,7 +1788,7 @@
           <w:szCs w:val="24"/>
         </w:rPr>
       </w:pPr>
-      <w:hyperlink r:id="rId9" w:history="1">
+      <w:hyperlink r:id="rId10" w:history="1">
         <w:r>
           <w:rPr>
             <w:rStyle w:val="Hyperlink"/>
@@ -2573,10 +2604,43 @@
           <w:sz w:val="24"/>
           <w:szCs w:val="24"/>
         </w:rPr>
-        <w:t>-Added a New How To Play Menu</w:t>
-      </w:r>
-      <w:bookmarkStart w:id="0" w:name="_GoBack"/>
-      <w:bookmarkEnd w:id="0"/>
+        <w:t xml:space="preserve">-Added a New How </w:t>
+      </w:r>
+      <w:proofErr w:type="gramStart"/>
+      <w:r>
+        <w:rPr>
+          <w:rFonts w:ascii="Times New Roman" w:hAnsi="Times New Roman" w:cs="Times New Roman"/>
+          <w:sz w:val="24"/>
+          <w:szCs w:val="24"/>
+        </w:rPr>
+        <w:t>To</w:t>
+      </w:r>
+      <w:proofErr w:type="gramEnd"/>
+      <w:r>
+        <w:rPr>
+          <w:rFonts w:ascii="Times New Roman" w:hAnsi="Times New Roman" w:cs="Times New Roman"/>
+          <w:sz w:val="24"/>
+          <w:szCs w:val="24"/>
+        </w:rPr>
+        <w:t xml:space="preserve"> Play Menu</w:t>
+      </w:r>
+    </w:p>
+    <w:p>
+      <w:pPr>
+        <w:rPr>
+          <w:rFonts w:ascii="Times New Roman" w:hAnsi="Times New Roman" w:cs="Times New Roman"/>
+          <w:sz w:val="24"/>
+          <w:szCs w:val="24"/>
+        </w:rPr>
+      </w:pPr>
+      <w:r>
+        <w:rPr>
+          <w:rFonts w:ascii="Times New Roman" w:hAnsi="Times New Roman" w:cs="Times New Roman"/>
+          <w:sz w:val="24"/>
+          <w:szCs w:val="24"/>
+        </w:rPr>
+        <w:t>-Added some more comments</w:t>
+      </w:r>
     </w:p>
     <w:p>
       <w:pPr>
@@ -3271,6 +3335,18 @@
       <w:contextualSpacing/>
     </w:pPr>
   </w:style>
+  <w:style w:type="character" w:styleId="FollowedHyperlink">
+    <w:name w:val="FollowedHyperlink"/>
+    <w:basedOn w:val="DefaultParagraphFont"/>
+    <w:uiPriority w:val="99"/>
+    <w:semiHidden/>
+    <w:unhideWhenUsed/>
+    <w:rsid w:val="00674E7A"/>
+    <w:rPr>
+      <w:color w:val="954F72" w:themeColor="followedHyperlink"/>
+      <w:u w:val="single"/>
+    </w:rPr>
+  </w:style>
 </w:styles>
 </file>
 

</xml_diff>